<commit_message>
i need to work on this
</commit_message>
<xml_diff>
--- a/PictureActivityWorksheets.docx
+++ b/PictureActivityWorksheets.docx
@@ -139,21 +139,7 @@
         <w:rPr>
           <w:w w:val="105"/>
         </w:rPr>
-        <w:t xml:space="preserve">The Picture Lab has nine activities that walk you through working with colors and photos. </w:t>
-      </w:r>
-      <w:proofErr w:type="spellStart"/>
-      <w:r>
-        <w:rPr>
-          <w:w w:val="105"/>
-        </w:rPr>
-        <w:t>Collegeboard</w:t>
-      </w:r>
-      <w:proofErr w:type="spellEnd"/>
-      <w:r>
-        <w:rPr>
-          <w:w w:val="105"/>
-        </w:rPr>
-        <w:t xml:space="preserve"> has a Student Activity Guide available to help you to work through the lab.</w:t>
+        <w:t>The Picture Lab has nine activities that walk you through working with colors and photos. Collegeboard has a Student Activity Guide available to help you to work through the lab.</w:t>
       </w:r>
     </w:p>
     <w:p>
@@ -170,23 +156,7 @@
           <w:rFonts w:ascii="Cambria"/>
           <w:color w:val="1F4D78"/>
         </w:rPr>
-        <w:t xml:space="preserve">The </w:t>
-      </w:r>
-      <w:proofErr w:type="spellStart"/>
-      <w:r>
-        <w:rPr>
-          <w:rFonts w:ascii="Cambria"/>
-          <w:color w:val="1F4D78"/>
-        </w:rPr>
-        <w:t>Collegeboard</w:t>
-      </w:r>
-      <w:proofErr w:type="spellEnd"/>
-      <w:r>
-        <w:rPr>
-          <w:rFonts w:ascii="Cambria"/>
-          <w:color w:val="1F4D78"/>
-        </w:rPr>
-        <w:t xml:space="preserve"> Student Guide is broken into nine activities:</w:t>
+        <w:t>The Collegeboard Student Guide is broken into nine activities:</w:t>
       </w:r>
     </w:p>
     <w:p>
@@ -1658,21 +1628,7 @@
         <w:rPr>
           <w:w w:val="105"/>
         </w:rPr>
-        <w:t xml:space="preserve">So if the red value is at 255 it means the red is turned all the way up, while zero means it is turned off. By changing these the red, green and blue "switches" by adjusting the values </w:t>
-      </w:r>
-      <w:proofErr w:type="gramStart"/>
-      <w:r>
-        <w:rPr>
-          <w:w w:val="105"/>
-        </w:rPr>
-        <w:t>from  0</w:t>
-      </w:r>
-      <w:proofErr w:type="gramEnd"/>
-      <w:r>
-        <w:rPr>
-          <w:w w:val="105"/>
-        </w:rPr>
-        <w:t xml:space="preserve"> to 255</w:t>
+        <w:t>So if the red value is at 255 it means the red is turned all the way up, while zero means it is turned off. By changing these the red, green and blue "switches" by adjusting the values from  0 to 255</w:t>
       </w:r>
     </w:p>
     <w:p>
@@ -1682,19 +1638,11 @@
         <w:ind w:left="820"/>
         <w:jc w:val="both"/>
       </w:pPr>
-      <w:proofErr w:type="gramStart"/>
-      <w:r>
-        <w:rPr>
-          <w:w w:val="105"/>
-        </w:rPr>
-        <w:t>you</w:t>
-      </w:r>
-      <w:proofErr w:type="gramEnd"/>
-      <w:r>
-        <w:rPr>
-          <w:w w:val="105"/>
-        </w:rPr>
-        <w:t xml:space="preserve"> can mix millions of colors, specifically 16,777,216 variations.</w:t>
+      <w:r>
+        <w:rPr>
+          <w:w w:val="105"/>
+        </w:rPr>
+        <w:t>you can mix millions of colors, specifically 16,777,216 variations.</w:t>
       </w:r>
     </w:p>
     <w:p>
@@ -1725,23 +1673,7 @@
           <w:w w:val="105"/>
           <w:sz w:val="19"/>
         </w:rPr>
-        <w:t xml:space="preserve">Read the instructions for running the </w:t>
-      </w:r>
-      <w:proofErr w:type="spellStart"/>
-      <w:r>
-        <w:rPr>
-          <w:w w:val="105"/>
-          <w:sz w:val="19"/>
-        </w:rPr>
-        <w:t>ColorChooser</w:t>
-      </w:r>
-      <w:proofErr w:type="spellEnd"/>
-      <w:r>
-        <w:rPr>
-          <w:w w:val="105"/>
-          <w:sz w:val="19"/>
-        </w:rPr>
-        <w:t xml:space="preserve"> lab on page</w:t>
+        <w:t>Read the instructions for running the ColorChooser lab on page</w:t>
       </w:r>
       <w:r>
         <w:rPr>
@@ -1999,25 +1931,7 @@
                 <w:sz w:val="19"/>
                 <w:szCs w:val="19"/>
               </w:rPr>
-              <w:t>Purple-</w:t>
-            </w:r>
-            <w:proofErr w:type="spellStart"/>
-            <w:r>
-              <w:rPr>
-                <w:b/>
-                <w:sz w:val="19"/>
-                <w:szCs w:val="19"/>
-              </w:rPr>
-              <w:t>ish</w:t>
-            </w:r>
-            <w:proofErr w:type="spellEnd"/>
-            <w:r>
-              <w:rPr>
-                <w:b/>
-                <w:sz w:val="19"/>
-                <w:szCs w:val="19"/>
-              </w:rPr>
-              <w:t>?</w:t>
+              <w:t>Purple-ish?</w:t>
             </w:r>
           </w:p>
         </w:tc>
@@ -2207,25 +2121,7 @@
                 <w:sz w:val="19"/>
                 <w:szCs w:val="19"/>
               </w:rPr>
-              <w:t>Pink-</w:t>
-            </w:r>
-            <w:proofErr w:type="spellStart"/>
-            <w:r>
-              <w:rPr>
-                <w:b/>
-                <w:sz w:val="19"/>
-                <w:szCs w:val="19"/>
-              </w:rPr>
-              <w:t>ish</w:t>
-            </w:r>
-            <w:proofErr w:type="spellEnd"/>
-            <w:r>
-              <w:rPr>
-                <w:b/>
-                <w:sz w:val="19"/>
-                <w:szCs w:val="19"/>
-              </w:rPr>
-              <w:t>?</w:t>
+              <w:t>Pink-ish?</w:t>
             </w:r>
           </w:p>
         </w:tc>
@@ -3150,21 +3046,7 @@
         <w:rPr>
           <w:w w:val="105"/>
         </w:rPr>
-        <w:t xml:space="preserve"> yes </w:t>
-      </w:r>
-      <w:proofErr w:type="spellStart"/>
-      <w:r>
-        <w:rPr>
-          <w:w w:val="105"/>
-        </w:rPr>
-        <w:t>i</w:t>
-      </w:r>
-      <w:proofErr w:type="spellEnd"/>
-      <w:r>
-        <w:rPr>
-          <w:w w:val="105"/>
-        </w:rPr>
-        <w:t xml:space="preserve"> can see squares</w:t>
+        <w:t xml:space="preserve"> yes i can see squares</w:t>
       </w:r>
     </w:p>
     <w:p>
@@ -3242,8 +3124,6 @@
           <w:cols w:space="720"/>
         </w:sectPr>
       </w:pPr>
-      <w:bookmarkStart w:id="0" w:name="_GoBack"/>
-      <w:bookmarkEnd w:id="0"/>
     </w:p>
     <w:p>
       <w:pPr>
@@ -3433,6 +3313,12 @@
         </w:rPr>
         <w:t>Exercise 1:</w:t>
       </w:r>
+      <w:r>
+        <w:rPr>
+          <w:w w:val="105"/>
+        </w:rPr>
+        <w:t xml:space="preserve"> okay</w:t>
+      </w:r>
     </w:p>
     <w:p>
       <w:pPr>
@@ -3534,6 +3420,12 @@
           <w:w w:val="105"/>
         </w:rPr>
         <w:t>Exercise 2:</w:t>
+      </w:r>
+      <w:r>
+        <w:rPr>
+          <w:w w:val="105"/>
+        </w:rPr>
+        <w:t xml:space="preserve"> okay</w:t>
       </w:r>
     </w:p>
     <w:p>
@@ -3640,6 +3532,12 @@
           <w:w w:val="105"/>
         </w:rPr>
         <w:t>Exercise 3:</w:t>
+      </w:r>
+      <w:r>
+        <w:rPr>
+          <w:w w:val="105"/>
+        </w:rPr>
+        <w:t xml:space="preserve"> okay</w:t>
       </w:r>
     </w:p>
     <w:p>
@@ -3842,6 +3740,13 @@
         </w:rPr>
         <w:t>1:</w:t>
       </w:r>
+      <w:r>
+        <w:rPr>
+          <w:w w:val="105"/>
+          <w:sz w:val="19"/>
+        </w:rPr>
+        <w:t xml:space="preserve"> no</w:t>
+      </w:r>
     </w:p>
     <w:p>
       <w:pPr>
@@ -3855,6 +3760,12 @@
         </w:rPr>
         <w:t>Question 2:</w:t>
       </w:r>
+      <w:r>
+        <w:rPr>
+          <w:w w:val="105"/>
+        </w:rPr>
+        <w:t xml:space="preserve"> yes</w:t>
+      </w:r>
     </w:p>
     <w:p>
       <w:pPr>
@@ -3876,6 +3787,12 @@
         </w:rPr>
         <w:t>Question 3:</w:t>
       </w:r>
+      <w:r>
+        <w:rPr>
+          <w:w w:val="105"/>
+        </w:rPr>
+        <w:t xml:space="preserve"> no</w:t>
+      </w:r>
     </w:p>
     <w:p>
       <w:pPr>
@@ -3897,6 +3814,12 @@
         </w:rPr>
         <w:t>Question 4:</w:t>
       </w:r>
+      <w:r>
+        <w:rPr>
+          <w:w w:val="105"/>
+        </w:rPr>
+        <w:t xml:space="preserve"> yes</w:t>
+      </w:r>
     </w:p>
     <w:p>
       <w:pPr>
@@ -3918,6 +3841,12 @@
         </w:rPr>
         <w:t>Question 5:</w:t>
       </w:r>
+      <w:r>
+        <w:rPr>
+          <w:w w:val="105"/>
+        </w:rPr>
+        <w:t xml:space="preserve"> yes</w:t>
+      </w:r>
     </w:p>
     <w:p>
       <w:pPr>
@@ -3927,6 +3856,12 @@
           <w:sz w:val="24"/>
         </w:rPr>
       </w:pPr>
+      <w:r>
+        <w:rPr>
+          <w:sz w:val="24"/>
+        </w:rPr>
+        <w:t xml:space="preserve"> </w:t>
+      </w:r>
     </w:p>
     <w:p>
       <w:pPr>
@@ -3939,6 +3874,12 @@
         </w:rPr>
         <w:t>Question 6:</w:t>
       </w:r>
+      <w:r>
+        <w:rPr>
+          <w:w w:val="105"/>
+        </w:rPr>
+        <w:t xml:space="preserve"> yes</w:t>
+      </w:r>
     </w:p>
     <w:p>
       <w:pPr>
@@ -3960,6 +3901,14 @@
         </w:rPr>
         <w:t>Question 7:</w:t>
       </w:r>
+      <w:r>
+        <w:rPr>
+          <w:w w:val="105"/>
+        </w:rPr>
+        <w:t xml:space="preserve"> no</w:t>
+      </w:r>
+      <w:bookmarkStart w:id="0" w:name="_GoBack"/>
+      <w:bookmarkEnd w:id="0"/>
     </w:p>
     <w:p>
       <w:pPr>

</xml_diff>